<commit_message>
Moved around a few requirements
Moved a few bullet points to keep requirements in logical groups
</commit_message>
<xml_diff>
--- a/Requirements/Requirement 2013 Sept 17.docx
+++ b/Requirements/Requirement 2013 Sept 17.docx
@@ -62,219 +62,213 @@
         </w:numPr>
       </w:pPr>
       <w:r>
-        <w:t xml:space="preserve">Identify </w:t>
+        <w:t>Identify Materials</w:t>
+      </w:r>
+    </w:p>
+    <w:p>
+      <w:pPr>
+        <w:pStyle w:val="ListParagraph"/>
+        <w:numPr>
+          <w:ilvl w:val="0"/>
+          <w:numId w:val="1"/>
+        </w:numPr>
+      </w:pPr>
+      <w:r>
+        <w:t>Slice shape into granularity</w:t>
+      </w:r>
+    </w:p>
+    <w:p>
+      <w:pPr>
+        <w:pStyle w:val="ListParagraph"/>
+        <w:numPr>
+          <w:ilvl w:val="0"/>
+          <w:numId w:val="1"/>
+        </w:numPr>
+      </w:pPr>
+      <w:r>
+        <w:t>Identify paths per layer</w:t>
+      </w:r>
+    </w:p>
+    <w:p>
+      <w:pPr>
+        <w:pStyle w:val="ListParagraph"/>
+        <w:numPr>
+          <w:ilvl w:val="0"/>
+          <w:numId w:val="1"/>
+        </w:numPr>
+      </w:pPr>
+      <w:r>
+        <w:t>Identify where support material will be printed</w:t>
+      </w:r>
+    </w:p>
+    <w:p>
+      <w:pPr>
+        <w:pStyle w:val="ListParagraph"/>
+        <w:numPr>
+          <w:ilvl w:val="0"/>
+          <w:numId w:val="1"/>
+        </w:numPr>
+      </w:pPr>
+      <w:r>
+        <w:t>Modular, scalable, Ext. Design</w:t>
+      </w:r>
+    </w:p>
+    <w:p>
+      <w:pPr>
+        <w:pStyle w:val="ListParagraph"/>
+        <w:numPr>
+          <w:ilvl w:val="0"/>
+          <w:numId w:val="1"/>
+        </w:numPr>
+      </w:pPr>
+      <w:r>
+        <w:t>Hardware Agnostic (abstract h/w interface)</w:t>
+      </w:r>
+    </w:p>
+    <w:p>
+      <w:pPr>
+        <w:pStyle w:val="ListParagraph"/>
+        <w:numPr>
+          <w:ilvl w:val="0"/>
+          <w:numId w:val="1"/>
+        </w:numPr>
+      </w:pPr>
+      <w:r>
+        <w:t>Simplistic GUI</w:t>
+      </w:r>
+    </w:p>
+    <w:p>
+      <w:pPr>
+        <w:pStyle w:val="ListParagraph"/>
+        <w:numPr>
+          <w:ilvl w:val="0"/>
+          <w:numId w:val="1"/>
+        </w:numPr>
+      </w:pPr>
+      <w:r>
+        <w:t>Storing and setting material properties</w:t>
+      </w:r>
+    </w:p>
+    <w:p>
+      <w:pPr>
+        <w:pStyle w:val="ListParagraph"/>
+        <w:numPr>
+          <w:ilvl w:val="0"/>
+          <w:numId w:val="1"/>
+        </w:numPr>
+      </w:pPr>
+      <w:r>
+        <w:t>Output printer instructions</w:t>
+      </w:r>
+    </w:p>
+    <w:p>
+      <w:pPr>
+        <w:pStyle w:val="ListParagraph"/>
+        <w:numPr>
+          <w:ilvl w:val="0"/>
+          <w:numId w:val="1"/>
+        </w:numPr>
+      </w:pPr>
+      <w:r>
+        <w:t>Hardware Responsibilities</w:t>
+      </w:r>
+    </w:p>
+    <w:p>
+      <w:pPr>
+        <w:pStyle w:val="ListParagraph"/>
+        <w:numPr>
+          <w:ilvl w:val="1"/>
+          <w:numId w:val="1"/>
+        </w:numPr>
+      </w:pPr>
+      <w:r>
+        <w:t>XYZ motion</w:t>
+      </w:r>
+    </w:p>
+    <w:p>
+      <w:pPr>
+        <w:pStyle w:val="ListParagraph"/>
+        <w:numPr>
+          <w:ilvl w:val="1"/>
+          <w:numId w:val="1"/>
+        </w:numPr>
+      </w:pPr>
+      <w:r>
+        <w:t>Read heat and position sensors</w:t>
+      </w:r>
+    </w:p>
+    <w:p>
+      <w:pPr>
+        <w:pStyle w:val="ListParagraph"/>
+        <w:numPr>
+          <w:ilvl w:val="1"/>
+          <w:numId w:val="1"/>
+        </w:numPr>
+      </w:pPr>
+      <w:r>
+        <w:t>Controlling extrusion speed</w:t>
+      </w:r>
+    </w:p>
+    <w:p>
+      <w:pPr>
+        <w:pStyle w:val="ListParagraph"/>
+        <w:numPr>
+          <w:ilvl w:val="1"/>
+          <w:numId w:val="1"/>
+        </w:numPr>
+      </w:pPr>
+      <w:r>
+        <w:t>Controlling head speed. (to coordinate with extrusion speed)</w:t>
+      </w:r>
+    </w:p>
+    <w:p>
+      <w:pPr>
+        <w:pStyle w:val="ListParagraph"/>
+        <w:numPr>
+          <w:ilvl w:val="1"/>
+          <w:numId w:val="1"/>
+        </w:numPr>
+      </w:pPr>
+      <w:r>
+        <w:t xml:space="preserve">Variable </w:t>
+      </w:r>
+      <w:r>
+        <w:t>temperature in environment and</w:t>
+      </w:r>
+      <w:r>
+        <w:t xml:space="preserve"> print head</w:t>
+      </w:r>
+    </w:p>
+    <w:p>
+      <w:pPr>
+        <w:pStyle w:val="ListParagraph"/>
+        <w:numPr>
+          <w:ilvl w:val="1"/>
+          <w:numId w:val="1"/>
+        </w:numPr>
+      </w:pPr>
+      <w:r>
+        <w:t>Parameter based execution timing</w:t>
+      </w:r>
+    </w:p>
+    <w:p>
+      <w:pPr>
+        <w:pStyle w:val="ListParagraph"/>
+        <w:numPr>
+          <w:ilvl w:val="1"/>
+          <w:numId w:val="1"/>
+        </w:numPr>
+      </w:pPr>
+      <w:proofErr w:type="spellStart"/>
+      <w:r>
+        <w:t>Sparcity</w:t>
+      </w:r>
+      <w:proofErr w:type="spellEnd"/>
+      <w:r>
+        <w:t xml:space="preserve">/Density Control </w:t>
       </w:r>
       <w:bookmarkStart w:id="0" w:name="_GoBack"/>
       <w:bookmarkEnd w:id="0"/>
-      <w:r>
-        <w:t>Materials</w:t>
-      </w:r>
-    </w:p>
-    <w:p>
-      <w:pPr>
-        <w:pStyle w:val="ListParagraph"/>
-        <w:numPr>
-          <w:ilvl w:val="0"/>
-          <w:numId w:val="1"/>
-        </w:numPr>
-      </w:pPr>
-      <w:r>
-        <w:t>Slice shape into granularity</w:t>
-      </w:r>
-    </w:p>
-    <w:p>
-      <w:pPr>
-        <w:pStyle w:val="ListParagraph"/>
-        <w:numPr>
-          <w:ilvl w:val="0"/>
-          <w:numId w:val="1"/>
-        </w:numPr>
-      </w:pPr>
-      <w:r>
-        <w:t>Identify paths per layer</w:t>
-      </w:r>
-    </w:p>
-    <w:p>
-      <w:pPr>
-        <w:pStyle w:val="ListParagraph"/>
-        <w:numPr>
-          <w:ilvl w:val="0"/>
-          <w:numId w:val="1"/>
-        </w:numPr>
-      </w:pPr>
-      <w:r>
-        <w:t>Modular, scalable, Ext. Design</w:t>
-      </w:r>
-    </w:p>
-    <w:p>
-      <w:pPr>
-        <w:pStyle w:val="ListParagraph"/>
-        <w:numPr>
-          <w:ilvl w:val="0"/>
-          <w:numId w:val="1"/>
-        </w:numPr>
-      </w:pPr>
-      <w:r>
-        <w:t>Hardware Agnostic (abstract h/w interface)</w:t>
-      </w:r>
-    </w:p>
-    <w:p>
-      <w:pPr>
-        <w:pStyle w:val="ListParagraph"/>
-        <w:numPr>
-          <w:ilvl w:val="0"/>
-          <w:numId w:val="1"/>
-        </w:numPr>
-      </w:pPr>
-      <w:r>
-        <w:t>Simplistic GUI</w:t>
-      </w:r>
-    </w:p>
-    <w:p>
-      <w:pPr>
-        <w:pStyle w:val="ListParagraph"/>
-        <w:numPr>
-          <w:ilvl w:val="0"/>
-          <w:numId w:val="1"/>
-        </w:numPr>
-      </w:pPr>
-      <w:r>
-        <w:t>Storing and setting material properties</w:t>
-      </w:r>
-    </w:p>
-    <w:p>
-      <w:pPr>
-        <w:pStyle w:val="ListParagraph"/>
-        <w:numPr>
-          <w:ilvl w:val="0"/>
-          <w:numId w:val="1"/>
-        </w:numPr>
-      </w:pPr>
-      <w:r>
-        <w:t>Output printer instructions</w:t>
-      </w:r>
-    </w:p>
-    <w:p>
-      <w:pPr>
-        <w:pStyle w:val="ListParagraph"/>
-        <w:numPr>
-          <w:ilvl w:val="0"/>
-          <w:numId w:val="1"/>
-        </w:numPr>
-      </w:pPr>
-      <w:r>
-        <w:t>Hardware Responsibilities</w:t>
-      </w:r>
-    </w:p>
-    <w:p>
-      <w:pPr>
-        <w:pStyle w:val="ListParagraph"/>
-        <w:numPr>
-          <w:ilvl w:val="1"/>
-          <w:numId w:val="1"/>
-        </w:numPr>
-      </w:pPr>
-      <w:r>
-        <w:t>XYZ motion</w:t>
-      </w:r>
-    </w:p>
-    <w:p>
-      <w:pPr>
-        <w:pStyle w:val="ListParagraph"/>
-        <w:numPr>
-          <w:ilvl w:val="1"/>
-          <w:numId w:val="1"/>
-        </w:numPr>
-      </w:pPr>
-      <w:r>
-        <w:t>Read heat and position sensors</w:t>
-      </w:r>
-    </w:p>
-    <w:p>
-      <w:pPr>
-        <w:pStyle w:val="ListParagraph"/>
-        <w:numPr>
-          <w:ilvl w:val="1"/>
-          <w:numId w:val="1"/>
-        </w:numPr>
-      </w:pPr>
-      <w:r>
-        <w:t>Controlling extrusion speed</w:t>
-      </w:r>
-    </w:p>
-    <w:p>
-      <w:pPr>
-        <w:pStyle w:val="ListParagraph"/>
-        <w:numPr>
-          <w:ilvl w:val="1"/>
-          <w:numId w:val="1"/>
-        </w:numPr>
-      </w:pPr>
-      <w:r>
-        <w:t>Controlling head speed. (to coordinate with extrusion speed)</w:t>
-      </w:r>
-    </w:p>
-    <w:p>
-      <w:pPr>
-        <w:pStyle w:val="ListParagraph"/>
-        <w:numPr>
-          <w:ilvl w:val="1"/>
-          <w:numId w:val="1"/>
-        </w:numPr>
-      </w:pPr>
-      <w:r>
-        <w:t xml:space="preserve">Variable </w:t>
-      </w:r>
-      <w:r>
-        <w:t>temperature in environment and</w:t>
-      </w:r>
-      <w:r>
-        <w:t xml:space="preserve"> print head</w:t>
-      </w:r>
-    </w:p>
-    <w:p>
-      <w:pPr>
-        <w:pStyle w:val="ListParagraph"/>
-        <w:numPr>
-          <w:ilvl w:val="1"/>
-          <w:numId w:val="1"/>
-        </w:numPr>
-      </w:pPr>
-      <w:r>
-        <w:t>Parameter based execution timing</w:t>
-      </w:r>
-    </w:p>
-    <w:p>
-      <w:pPr>
-        <w:pStyle w:val="ListParagraph"/>
-        <w:numPr>
-          <w:ilvl w:val="0"/>
-          <w:numId w:val="1"/>
-        </w:numPr>
-      </w:pPr>
-      <w:proofErr w:type="spellStart"/>
-      <w:r>
-        <w:t>Sparcity</w:t>
-      </w:r>
-      <w:proofErr w:type="spellEnd"/>
-      <w:r>
-        <w:t xml:space="preserve">/Density Control </w:t>
-      </w:r>
-    </w:p>
-    <w:p>
-      <w:pPr>
-        <w:pStyle w:val="ListParagraph"/>
-        <w:numPr>
-          <w:ilvl w:val="0"/>
-          <w:numId w:val="1"/>
-        </w:numPr>
-      </w:pPr>
-      <w:r>
-        <w:t>Identify where support material will be</w:t>
-      </w:r>
-      <w:r>
-        <w:t xml:space="preserve"> printed</w:t>
-      </w:r>
     </w:p>
     <w:p>
       <w:pPr>

</xml_diff>